<commit_message>
Gantry Detection + minor restructing
Gantry detection added
Obstacle detection tested and reformated for clarity
Updated UI so commands registered by the arduino will be reflected on screen
</commit_message>
<xml_diff>
--- a/BCMS/Buggy Command & Monitoring System ReadMe.docx
+++ b/BCMS/Buggy Command & Monitoring System ReadMe.docx
@@ -16,6 +16,21 @@
         <w:t>Command list</w:t>
       </w:r>
     </w:p>
+    <w:p>
+      <w:r>
+        <w:t xml:space="preserve">Note: </w:t>
+      </w:r>
+    </w:p>
+    <w:p>
+      <w:r>
+        <w:t>~ denotes commands containing information or warnings</w:t>
+      </w:r>
+    </w:p>
+    <w:p>
+      <w:r>
+        <w:t>/ denotes commands that will be executed</w:t>
+      </w:r>
+    </w:p>
     <w:tbl>
       <w:tblPr>
         <w:tblStyle w:val="TableGrid"/>
@@ -220,6 +235,46 @@
           <w:tcPr>
             <w:tcW w:w="1413" w:type="dxa"/>
           </w:tcPr>
+          <w:p/>
+        </w:tc>
+        <w:tc>
+          <w:tcPr>
+            <w:tcW w:w="1701" w:type="dxa"/>
+          </w:tcPr>
+          <w:p/>
+        </w:tc>
+        <w:tc>
+          <w:tcPr>
+            <w:tcW w:w="5902" w:type="dxa"/>
+          </w:tcPr>
+          <w:p/>
+        </w:tc>
+      </w:tr>
+      <w:tr>
+        <w:tc>
+          <w:tcPr>
+            <w:tcW w:w="1413" w:type="dxa"/>
+          </w:tcPr>
+          <w:p/>
+        </w:tc>
+        <w:tc>
+          <w:tcPr>
+            <w:tcW w:w="1701" w:type="dxa"/>
+          </w:tcPr>
+          <w:p/>
+        </w:tc>
+        <w:tc>
+          <w:tcPr>
+            <w:tcW w:w="5902" w:type="dxa"/>
+          </w:tcPr>
+          <w:p/>
+        </w:tc>
+      </w:tr>
+      <w:tr>
+        <w:tc>
+          <w:tcPr>
+            <w:tcW w:w="1413" w:type="dxa"/>
+          </w:tcPr>
           <w:p>
             <w:r>
               <w:t>5XX</w:t>
@@ -245,6 +300,26 @@
               <w:t>Obstacle detected at distance XX</w:t>
             </w:r>
           </w:p>
+        </w:tc>
+      </w:tr>
+      <w:tr>
+        <w:tc>
+          <w:tcPr>
+            <w:tcW w:w="1413" w:type="dxa"/>
+          </w:tcPr>
+          <w:p/>
+        </w:tc>
+        <w:tc>
+          <w:tcPr>
+            <w:tcW w:w="1701" w:type="dxa"/>
+          </w:tcPr>
+          <w:p/>
+        </w:tc>
+        <w:tc>
+          <w:tcPr>
+            <w:tcW w:w="5902" w:type="dxa"/>
+          </w:tcPr>
+          <w:p/>
         </w:tc>
       </w:tr>
       <w:tr>

</xml_diff>